<commit_message>
Programs and Rest Project Commit
Programs and Rest Project Commit
</commit_message>
<xml_diff>
--- a/doc/Programming interview_Questions.docx
+++ b/doc/Programming interview_Questions.docx
@@ -124,8 +124,8 @@
       <w:pPr>
         <w:pStyle w:val="ListParagraph"/>
         <w:rPr>
-          <w:rFonts w:ascii="Trebuchet MS" w:hAnsi="Trebuchet MS"/>
-          <w:color w:val="000000"/>
+          <w:rStyle w:val="Hyperlink"/>
+          <w:rFonts w:ascii="Trebuchet MS" w:hAnsi="Trebuchet MS"/>
         </w:rPr>
       </w:pPr>
       <w:hyperlink r:id="rId10" w:history="1">
@@ -142,26 +142,8 @@
       <w:pPr>
         <w:pStyle w:val="ListParagraph"/>
         <w:rPr>
-          <w:rFonts w:ascii="Trebuchet MS" w:hAnsi="Trebuchet MS"/>
-          <w:color w:val="000000"/>
-        </w:rPr>
-      </w:pPr>
-    </w:p>
-    <w:p>
-      <w:pPr>
-        <w:pStyle w:val="ListParagraph"/>
-        <w:rPr>
-          <w:rFonts w:ascii="Trebuchet MS" w:hAnsi="Trebuchet MS"/>
-          <w:color w:val="000000"/>
-        </w:rPr>
-      </w:pPr>
-    </w:p>
-    <w:p>
-      <w:pPr>
-        <w:pStyle w:val="ListParagraph"/>
-        <w:rPr>
-          <w:rFonts w:ascii="Trebuchet MS" w:hAnsi="Trebuchet MS"/>
-          <w:color w:val="000000"/>
+          <w:rStyle w:val="Hyperlink"/>
+          <w:rFonts w:ascii="Trebuchet MS" w:hAnsi="Trebuchet MS"/>
         </w:rPr>
       </w:pPr>
     </w:p>
@@ -185,6 +167,46 @@
         <w:rPr>
           <w:rFonts w:ascii="Trebuchet MS" w:hAnsi="Trebuchet MS"/>
           <w:color w:val="000000"/>
+          <w:shd w:val="clear" w:color="auto" w:fill="FFFFFF"/>
+        </w:rPr>
+        <w:t>2) How to rotate an array by K? (solution)</w:t>
+      </w:r>
+    </w:p>
+    <w:p>
+      <w:pPr>
+        <w:pStyle w:val="ListParagraph"/>
+        <w:rPr>
+          <w:rFonts w:ascii="Trebuchet MS" w:hAnsi="Trebuchet MS"/>
+          <w:color w:val="000000"/>
+          <w:shd w:val="clear" w:color="auto" w:fill="FFFFFF"/>
+        </w:rPr>
+      </w:pPr>
+    </w:p>
+    <w:p>
+      <w:pPr>
+        <w:pStyle w:val="ListParagraph"/>
+      </w:pPr>
+      <w:hyperlink r:id="rId11" w:history="1">
+        <w:r>
+          <w:rPr>
+            <w:rStyle w:val="Hyperlink"/>
+          </w:rPr>
+          <w:t>https://www.geeksforgeeks.org/array-rotation/</w:t>
+        </w:r>
+      </w:hyperlink>
+    </w:p>
+    <w:p>
+      <w:pPr>
+        <w:pStyle w:val="ListParagraph"/>
+        <w:rPr>
+          <w:rFonts w:ascii="Trebuchet MS" w:hAnsi="Trebuchet MS"/>
+          <w:color w:val="000000"/>
+        </w:rPr>
+      </w:pPr>
+      <w:r>
+        <w:rPr>
+          <w:rFonts w:ascii="Trebuchet MS" w:hAnsi="Trebuchet MS"/>
+          <w:color w:val="000000"/>
         </w:rPr>
         <w:br/>
       </w:r>
@@ -192,14 +214,6 @@
         <w:rPr>
           <w:rFonts w:ascii="Trebuchet MS" w:hAnsi="Trebuchet MS"/>
           <w:color w:val="000000"/>
-          <w:shd w:val="clear" w:color="auto" w:fill="FFFFFF"/>
-        </w:rPr>
-        <w:t>2) How to rotate an array by K? (solution)</w:t>
-      </w:r>
-      <w:r>
-        <w:rPr>
-          <w:rFonts w:ascii="Trebuchet MS" w:hAnsi="Trebuchet MS"/>
-          <w:color w:val="000000"/>
         </w:rPr>
         <w:br/>
       </w:r>
@@ -207,13 +221,6 @@
         <w:rPr>
           <w:rFonts w:ascii="Trebuchet MS" w:hAnsi="Trebuchet MS"/>
           <w:color w:val="000000"/>
-        </w:rPr>
-        <w:br/>
-      </w:r>
-      <w:r>
-        <w:rPr>
-          <w:rFonts w:ascii="Trebuchet MS" w:hAnsi="Trebuchet MS"/>
-          <w:color w:val="000000"/>
           <w:shd w:val="clear" w:color="auto" w:fill="FFFFFF"/>
         </w:rPr>
         <w:t xml:space="preserve">3) </w:t>
@@ -234,7 +241,7 @@
         </w:rPr>
         <w:t>array which contains N-2 numbers in unsorted order, find two missing numbers? (</w:t>
       </w:r>
-      <w:hyperlink r:id="rId11" w:tgtFrame="_blank" w:history="1">
+      <w:hyperlink r:id="rId12" w:tgtFrame="_blank" w:history="1">
         <w:r>
           <w:rPr>
             <w:rStyle w:val="Hyperlink"/>
@@ -270,7 +277,7 @@
           <w:color w:val="000000"/>
         </w:rPr>
       </w:pPr>
-      <w:hyperlink r:id="rId12" w:history="1">
+      <w:hyperlink r:id="rId13" w:history="1">
         <w:r>
           <w:rPr>
             <w:rStyle w:val="Hyperlink"/>
@@ -315,6 +322,14 @@
         <w:rPr>
           <w:rFonts w:ascii="Trebuchet MS" w:hAnsi="Trebuchet MS"/>
           <w:color w:val="000000"/>
+          <w:shd w:val="clear" w:color="auto" w:fill="FFFFFF"/>
+        </w:rPr>
+        <w:t xml:space="preserve"> [High]</w:t>
+      </w:r>
+      <w:r>
+        <w:rPr>
+          <w:rFonts w:ascii="Trebuchet MS" w:hAnsi="Trebuchet MS"/>
+          <w:color w:val="000000"/>
         </w:rPr>
         <w:br/>
       </w:r>
@@ -333,7 +348,7 @@
         </w:rPr>
         <w:t>5) How to detect a loop in singly linked list? If you are able to detect loop then find the size of linked list? (</w:t>
       </w:r>
-      <w:hyperlink r:id="rId13" w:tgtFrame="_blank" w:history="1">
+      <w:hyperlink r:id="rId14" w:tgtFrame="_blank" w:history="1">
         <w:r>
           <w:rPr>
             <w:rStyle w:val="Hyperlink"/>
@@ -392,7 +407,7 @@
           <w:color w:val="000000"/>
         </w:rPr>
       </w:pPr>
-      <w:hyperlink r:id="rId14" w:history="1">
+      <w:hyperlink r:id="rId15" w:history="1">
         <w:r>
           <w:rPr>
             <w:rStyle w:val="Hyperlink"/>
@@ -419,7 +434,7 @@
           <w:color w:val="000000"/>
         </w:rPr>
       </w:pPr>
-      <w:hyperlink r:id="rId15" w:history="1">
+      <w:hyperlink r:id="rId16" w:history="1">
         <w:r>
           <w:rPr>
             <w:rStyle w:val="Hyperlink"/>
@@ -486,6 +501,14 @@
         <w:rPr>
           <w:rFonts w:ascii="Trebuchet MS" w:hAnsi="Trebuchet MS"/>
           <w:color w:val="000000"/>
+          <w:shd w:val="clear" w:color="auto" w:fill="FFFFFF"/>
+        </w:rPr>
+        <w:t>[High]</w:t>
+      </w:r>
+      <w:r>
+        <w:rPr>
+          <w:rFonts w:ascii="Trebuchet MS" w:hAnsi="Trebuchet MS"/>
+          <w:color w:val="000000"/>
         </w:rPr>
         <w:br/>
       </w:r>
@@ -512,7 +535,7 @@
         </w:rPr>
         <w:t>Write a Program which checks if two Strings are Anagram or not? (</w:t>
       </w:r>
-      <w:hyperlink r:id="rId16" w:tgtFrame="_blank" w:history="1">
+      <w:hyperlink r:id="rId17" w:tgtFrame="_blank" w:history="1">
         <w:r>
           <w:rPr>
             <w:rStyle w:val="Hyperlink"/>
@@ -548,7 +571,7 @@
           <w:color w:val="000000"/>
         </w:rPr>
       </w:pPr>
-      <w:hyperlink r:id="rId17" w:history="1">
+      <w:hyperlink r:id="rId18" w:history="1">
         <w:r>
           <w:rPr>
             <w:rStyle w:val="Hyperlink"/>
@@ -597,7 +620,7 @@
         </w:rPr>
         <w:t>How to print all permutations of a given String using recursion? (</w:t>
       </w:r>
-      <w:hyperlink r:id="rId18" w:tgtFrame="_blank" w:history="1">
+      <w:hyperlink r:id="rId19" w:tgtFrame="_blank" w:history="1">
         <w:r>
           <w:rPr>
             <w:rStyle w:val="Hyperlink"/>
@@ -674,7 +697,7 @@
         </w:rPr>
         <w:br/>
       </w:r>
-      <w:hyperlink r:id="rId19" w:history="1">
+      <w:hyperlink r:id="rId20" w:history="1">
         <w:r>
           <w:rPr>
             <w:rStyle w:val="Hyperlink"/>
@@ -720,6 +743,14 @@
         <w:rPr>
           <w:rFonts w:ascii="Trebuchet MS" w:hAnsi="Trebuchet MS"/>
           <w:color w:val="000000"/>
+          <w:shd w:val="clear" w:color="auto" w:fill="FFFFFF"/>
+        </w:rPr>
+        <w:t xml:space="preserve"> [High]</w:t>
+      </w:r>
+      <w:r>
+        <w:rPr>
+          <w:rFonts w:ascii="Trebuchet MS" w:hAnsi="Trebuchet MS"/>
+          <w:color w:val="000000"/>
         </w:rPr>
         <w:br/>
       </w:r>
@@ -745,46 +776,6 @@
           <w:shd w:val="clear" w:color="auto" w:fill="FFFFFF"/>
         </w:rPr>
         <w:t>How to swap two numbers without using a temp variable, write code which is free from Integer overflow? (</w:t>
-      </w:r>
-      <w:hyperlink r:id="rId20" w:tgtFrame="_blank" w:history="1">
-        <w:r>
-          <w:rPr>
-            <w:rStyle w:val="Hyperlink"/>
-            <w:rFonts w:ascii="Trebuchet MS" w:hAnsi="Trebuchet MS"/>
-            <w:color w:val="660099"/>
-          </w:rPr>
-          <w:t>solution</w:t>
-        </w:r>
-      </w:hyperlink>
-      <w:r>
-        <w:rPr>
-          <w:rFonts w:ascii="Trebuchet MS" w:hAnsi="Trebuchet MS"/>
-          <w:color w:val="000000"/>
-          <w:shd w:val="clear" w:color="auto" w:fill="FFFFFF"/>
-        </w:rPr>
-        <w:t>)</w:t>
-      </w:r>
-      <w:r>
-        <w:rPr>
-          <w:rFonts w:ascii="Trebuchet MS" w:hAnsi="Trebuchet MS"/>
-          <w:color w:val="000000"/>
-        </w:rPr>
-        <w:br/>
-      </w:r>
-      <w:r>
-        <w:rPr>
-          <w:rFonts w:ascii="Trebuchet MS" w:hAnsi="Trebuchet MS"/>
-          <w:color w:val="000000"/>
-        </w:rPr>
-        <w:br/>
-      </w:r>
-      <w:r>
-        <w:rPr>
-          <w:rFonts w:ascii="Trebuchet MS" w:hAnsi="Trebuchet MS"/>
-          <w:color w:val="000000"/>
-          <w:shd w:val="clear" w:color="auto" w:fill="FFFFFF"/>
-        </w:rPr>
-        <w:t>13) How to find all pairs of elements in an integer array, whose sum is equal to a given number? (</w:t>
       </w:r>
       <w:hyperlink r:id="rId21" w:tgtFrame="_blank" w:history="1">
         <w:r>
@@ -808,6 +799,14 @@
         <w:rPr>
           <w:rFonts w:ascii="Trebuchet MS" w:hAnsi="Trebuchet MS"/>
           <w:color w:val="000000"/>
+          <w:shd w:val="clear" w:color="auto" w:fill="FFFFFF"/>
+        </w:rPr>
+        <w:t xml:space="preserve"> [High]</w:t>
+      </w:r>
+      <w:r>
+        <w:rPr>
+          <w:rFonts w:ascii="Trebuchet MS" w:hAnsi="Trebuchet MS"/>
+          <w:color w:val="000000"/>
         </w:rPr>
         <w:br/>
       </w:r>
@@ -821,6 +820,54 @@
       <w:r>
         <w:rPr>
           <w:rFonts w:ascii="Trebuchet MS" w:hAnsi="Trebuchet MS"/>
+          <w:color w:val="000000"/>
+          <w:shd w:val="clear" w:color="auto" w:fill="FFFFFF"/>
+        </w:rPr>
+        <w:t>13) How to find all pairs of elements in an integer array, whose sum is equal to a given number? (</w:t>
+      </w:r>
+      <w:hyperlink r:id="rId22" w:tgtFrame="_blank" w:history="1">
+        <w:r>
+          <w:rPr>
+            <w:rStyle w:val="Hyperlink"/>
+            <w:rFonts w:ascii="Trebuchet MS" w:hAnsi="Trebuchet MS"/>
+            <w:color w:val="660099"/>
+          </w:rPr>
+          <w:t>solution</w:t>
+        </w:r>
+      </w:hyperlink>
+      <w:r>
+        <w:rPr>
+          <w:rFonts w:ascii="Trebuchet MS" w:hAnsi="Trebuchet MS"/>
+          <w:color w:val="000000"/>
+          <w:shd w:val="clear" w:color="auto" w:fill="FFFFFF"/>
+        </w:rPr>
+        <w:t>)</w:t>
+      </w:r>
+      <w:r>
+        <w:rPr>
+          <w:rFonts w:ascii="Trebuchet MS" w:hAnsi="Trebuchet MS"/>
+          <w:color w:val="000000"/>
+          <w:shd w:val="clear" w:color="auto" w:fill="FFFFFF"/>
+        </w:rPr>
+        <w:t xml:space="preserve"> [High]</w:t>
+      </w:r>
+      <w:r>
+        <w:rPr>
+          <w:rFonts w:ascii="Trebuchet MS" w:hAnsi="Trebuchet MS"/>
+          <w:color w:val="000000"/>
+        </w:rPr>
+        <w:br/>
+      </w:r>
+      <w:r>
+        <w:rPr>
+          <w:rFonts w:ascii="Trebuchet MS" w:hAnsi="Trebuchet MS"/>
+          <w:color w:val="000000"/>
+        </w:rPr>
+        <w:br/>
+      </w:r>
+      <w:r>
+        <w:rPr>
+          <w:rFonts w:ascii="Trebuchet MS" w:hAnsi="Trebuchet MS"/>
           <w:color w:val="FF0000"/>
           <w:shd w:val="clear" w:color="auto" w:fill="FFFFFF"/>
         </w:rPr>
@@ -838,6 +885,14 @@
         <w:rPr>
           <w:rFonts w:ascii="Trebuchet MS" w:hAnsi="Trebuchet MS"/>
           <w:color w:val="000000"/>
+          <w:shd w:val="clear" w:color="auto" w:fill="FFFFFF"/>
+        </w:rPr>
+        <w:t xml:space="preserve"> [High]</w:t>
+      </w:r>
+      <w:r>
+        <w:rPr>
+          <w:rFonts w:ascii="Trebuchet MS" w:hAnsi="Trebuchet MS"/>
+          <w:color w:val="000000"/>
         </w:rPr>
         <w:br/>
       </w:r>
@@ -864,7 +919,7 @@
         </w:rPr>
         <w:t>Write a function to print nth number in Fibonacci series? (</w:t>
       </w:r>
-      <w:hyperlink r:id="rId22" w:tgtFrame="_blank" w:history="1">
+      <w:hyperlink r:id="rId23" w:tgtFrame="_blank" w:history="1">
         <w:r>
           <w:rPr>
             <w:rStyle w:val="Hyperlink"/>
@@ -900,7 +955,7 @@
           <w:color w:val="000000"/>
         </w:rPr>
       </w:pPr>
-      <w:hyperlink r:id="rId23" w:history="1">
+      <w:hyperlink r:id="rId24" w:history="1">
         <w:r>
           <w:rPr>
             <w:rStyle w:val="Hyperlink"/>
@@ -953,9 +1008,9 @@
       <w:pPr>
         <w:pStyle w:val="ListParagraph"/>
         <w:rPr>
-          <w:rStyle w:val="Hyperlink"/>
-          <w:rFonts w:ascii="Trebuchet MS" w:hAnsi="Trebuchet MS"/>
-          <w:color w:val="003399"/>
+          <w:rFonts w:ascii="Trebuchet MS" w:hAnsi="Trebuchet MS"/>
+          <w:color w:val="000000"/>
+          <w:shd w:val="clear" w:color="auto" w:fill="FFFFFF"/>
         </w:rPr>
       </w:pPr>
       <w:r>
@@ -979,76 +1034,6 @@
           <w:shd w:val="clear" w:color="auto" w:fill="FFFFFF"/>
         </w:rPr>
         <w:t>17) Write a function to count a total number of set bits in a 32 bit Integer? (</w:t>
-      </w:r>
-      <w:hyperlink r:id="rId24" w:tgtFrame="_blank" w:history="1">
-        <w:r>
-          <w:rPr>
-            <w:rStyle w:val="Hyperlink"/>
-            <w:rFonts w:ascii="Trebuchet MS" w:hAnsi="Trebuchet MS"/>
-            <w:color w:val="660099"/>
-          </w:rPr>
-          <w:t>solution</w:t>
-        </w:r>
-      </w:hyperlink>
-      <w:r>
-        <w:rPr>
-          <w:rFonts w:ascii="Trebuchet MS" w:hAnsi="Trebuchet MS"/>
-          <w:color w:val="000000"/>
-          <w:shd w:val="clear" w:color="auto" w:fill="FFFFFF"/>
-        </w:rPr>
-        <w:t>)</w:t>
-      </w:r>
-      <w:r>
-        <w:rPr>
-          <w:rFonts w:ascii="Trebuchet MS" w:hAnsi="Trebuchet MS"/>
-          <w:color w:val="000000"/>
-        </w:rPr>
-        <w:br/>
-      </w:r>
-      <w:r>
-        <w:rPr>
-          <w:rFonts w:ascii="Trebuchet MS" w:hAnsi="Trebuchet MS"/>
-          <w:color w:val="000000"/>
-        </w:rPr>
-        <w:br/>
-      </w:r>
-      <w:r>
-        <w:rPr>
-          <w:rFonts w:ascii="Trebuchet MS" w:hAnsi="Trebuchet MS"/>
-          <w:color w:val="000000"/>
-          <w:shd w:val="clear" w:color="auto" w:fill="FFFFFF"/>
-        </w:rPr>
-        <w:t>18) Write code to implement an LRU cache? (solution)</w:t>
-      </w:r>
-      <w:r>
-        <w:rPr>
-          <w:rFonts w:ascii="Trebuchet MS" w:hAnsi="Trebuchet MS"/>
-          <w:color w:val="000000"/>
-        </w:rPr>
-        <w:br/>
-      </w:r>
-      <w:r>
-        <w:rPr>
-          <w:rFonts w:ascii="Trebuchet MS" w:hAnsi="Trebuchet MS"/>
-          <w:color w:val="000000"/>
-        </w:rPr>
-        <w:br/>
-      </w:r>
-      <w:r>
-        <w:rPr>
-          <w:rFonts w:ascii="Trebuchet MS" w:hAnsi="Trebuchet MS"/>
-          <w:color w:val="FF0000"/>
-          <w:shd w:val="clear" w:color="auto" w:fill="FFFFFF"/>
-        </w:rPr>
-        <w:t xml:space="preserve">19) </w:t>
-      </w:r>
-      <w:r>
-        <w:rPr>
-          <w:rFonts w:ascii="Trebuchet MS" w:hAnsi="Trebuchet MS"/>
-          <w:color w:val="000000"/>
-          <w:shd w:val="clear" w:color="auto" w:fill="FFFFFF"/>
-        </w:rPr>
-        <w:t>Write a function to remove duplicate characters from String? (</w:t>
       </w:r>
       <w:hyperlink r:id="rId25" w:tgtFrame="_blank" w:history="1">
         <w:r>
@@ -1088,7 +1073,37 @@
           <w:color w:val="000000"/>
           <w:shd w:val="clear" w:color="auto" w:fill="FFFFFF"/>
         </w:rPr>
-        <w:t>20) How to find the 3rd element from end, in a singly linked, in a single pass? (</w:t>
+        <w:t>18) Write code to implement an LRU cache? (solution)</w:t>
+      </w:r>
+      <w:r>
+        <w:rPr>
+          <w:rFonts w:ascii="Trebuchet MS" w:hAnsi="Trebuchet MS"/>
+          <w:color w:val="000000"/>
+        </w:rPr>
+        <w:br/>
+      </w:r>
+      <w:r>
+        <w:rPr>
+          <w:rFonts w:ascii="Trebuchet MS" w:hAnsi="Trebuchet MS"/>
+          <w:color w:val="000000"/>
+        </w:rPr>
+        <w:br/>
+      </w:r>
+      <w:r>
+        <w:rPr>
+          <w:rFonts w:ascii="Trebuchet MS" w:hAnsi="Trebuchet MS"/>
+          <w:color w:val="FF0000"/>
+          <w:shd w:val="clear" w:color="auto" w:fill="FFFFFF"/>
+        </w:rPr>
+        <w:t xml:space="preserve">19) </w:t>
+      </w:r>
+      <w:r>
+        <w:rPr>
+          <w:rFonts w:ascii="Trebuchet MS" w:hAnsi="Trebuchet MS"/>
+          <w:color w:val="000000"/>
+          <w:shd w:val="clear" w:color="auto" w:fill="FFFFFF"/>
+        </w:rPr>
+        <w:t>Write a function to remove duplicate characters from String? (</w:t>
       </w:r>
       <w:hyperlink r:id="rId26" w:tgtFrame="_blank" w:history="1">
         <w:r>
@@ -1112,6 +1127,341 @@
         <w:rPr>
           <w:rFonts w:ascii="Trebuchet MS" w:hAnsi="Trebuchet MS"/>
           <w:color w:val="000000"/>
+          <w:shd w:val="clear" w:color="auto" w:fill="FFFFFF"/>
+        </w:rPr>
+        <w:t xml:space="preserve"> [High]</w:t>
+      </w:r>
+      <w:r>
+        <w:rPr>
+          <w:rFonts w:ascii="Trebuchet MS" w:hAnsi="Trebuchet MS"/>
+          <w:color w:val="000000"/>
+        </w:rPr>
+        <w:br/>
+      </w:r>
+      <w:r>
+        <w:rPr>
+          <w:rFonts w:ascii="Trebuchet MS" w:hAnsi="Trebuchet MS"/>
+          <w:color w:val="000000"/>
+        </w:rPr>
+        <w:br/>
+      </w:r>
+      <w:r>
+        <w:rPr>
+          <w:rFonts w:ascii="Trebuchet MS" w:hAnsi="Trebuchet MS"/>
+          <w:color w:val="000000"/>
+          <w:shd w:val="clear" w:color="auto" w:fill="FFFFFF"/>
+        </w:rPr>
+        <w:t>20) How to find the 3rd element from end, in a singly linked, in a single pass? (</w:t>
+      </w:r>
+      <w:hyperlink r:id="rId27" w:tgtFrame="_blank" w:history="1">
+        <w:r>
+          <w:rPr>
+            <w:rStyle w:val="Hyperlink"/>
+            <w:rFonts w:ascii="Trebuchet MS" w:hAnsi="Trebuchet MS"/>
+            <w:color w:val="660099"/>
+          </w:rPr>
+          <w:t>solution</w:t>
+        </w:r>
+      </w:hyperlink>
+      <w:r>
+        <w:rPr>
+          <w:rFonts w:ascii="Trebuchet MS" w:hAnsi="Trebuchet MS"/>
+          <w:color w:val="000000"/>
+          <w:shd w:val="clear" w:color="auto" w:fill="FFFFFF"/>
+        </w:rPr>
+        <w:t>)</w:t>
+      </w:r>
+      <w:r>
+        <w:rPr>
+          <w:rFonts w:ascii="Trebuchet MS" w:hAnsi="Trebuchet MS"/>
+          <w:color w:val="000000"/>
+          <w:shd w:val="clear" w:color="auto" w:fill="FFFFFF"/>
+        </w:rPr>
+        <w:t>[High]</w:t>
+      </w:r>
+    </w:p>
+    <w:p>
+      <w:pPr>
+        <w:pStyle w:val="ListParagraph"/>
+        <w:rPr>
+          <w:rFonts w:ascii="Trebuchet MS" w:hAnsi="Trebuchet MS"/>
+          <w:color w:val="000000"/>
+          <w:shd w:val="clear" w:color="auto" w:fill="FFFFFF"/>
+        </w:rPr>
+      </w:pPr>
+    </w:p>
+    <w:p>
+      <w:pPr>
+        <w:pStyle w:val="ListParagraph"/>
+        <w:rPr>
+          <w:rFonts w:ascii="Trebuchet MS" w:hAnsi="Trebuchet MS"/>
+          <w:color w:val="000000"/>
+          <w:shd w:val="clear" w:color="auto" w:fill="FFFFFF"/>
+        </w:rPr>
+      </w:pPr>
+      <w:r>
+        <w:rPr>
+          <w:rFonts w:ascii="Trebuchet MS" w:hAnsi="Trebuchet MS"/>
+          <w:color w:val="000000"/>
+          <w:shd w:val="clear" w:color="auto" w:fill="FFFFFF"/>
+        </w:rPr>
+        <w:t xml:space="preserve">21) </w:t>
+      </w:r>
+      <w:r>
+        <w:rPr>
+          <w:rFonts w:ascii="Trebuchet MS" w:hAnsi="Trebuchet MS"/>
+          <w:color w:val="000000"/>
+          <w:shd w:val="clear" w:color="auto" w:fill="FFFFFF"/>
+        </w:rPr>
+        <w:t>Write an algorithm such that if an element in an M*N matrix is 0, its entire row and column are set to 0.</w:t>
+      </w:r>
+      <w:r>
+        <w:rPr>
+          <w:rFonts w:ascii="Trebuchet MS" w:hAnsi="Trebuchet MS"/>
+          <w:color w:val="000000"/>
+          <w:shd w:val="clear" w:color="auto" w:fill="FFFFFF"/>
+        </w:rPr>
+        <w:t>[High]</w:t>
+      </w:r>
+    </w:p>
+    <w:p>
+      <w:pPr>
+        <w:pStyle w:val="ListParagraph"/>
+        <w:rPr>
+          <w:rFonts w:ascii="Trebuchet MS" w:hAnsi="Trebuchet MS"/>
+          <w:color w:val="000000"/>
+          <w:shd w:val="clear" w:color="auto" w:fill="FFFFFF"/>
+        </w:rPr>
+      </w:pPr>
+    </w:p>
+    <w:p>
+      <w:pPr>
+        <w:pStyle w:val="ListParagraph"/>
+        <w:rPr>
+          <w:rFonts w:ascii="Trebuchet MS" w:hAnsi="Trebuchet MS"/>
+          <w:color w:val="000000"/>
+          <w:shd w:val="clear" w:color="auto" w:fill="FFFFFF"/>
+        </w:rPr>
+      </w:pPr>
+      <w:r>
+        <w:rPr>
+          <w:rFonts w:ascii="Trebuchet MS" w:hAnsi="Trebuchet MS"/>
+          <w:color w:val="000000"/>
+          <w:shd w:val="clear" w:color="auto" w:fill="FFFFFF"/>
+        </w:rPr>
+        <w:t>22) Given an image represented by an N*N matrix, where each pixel in the image is 4 bytes, write a method to rotate the image by 90 degrees. Can you do this in place.</w:t>
+      </w:r>
+      <w:r>
+        <w:rPr>
+          <w:rFonts w:ascii="Trebuchet MS" w:hAnsi="Trebuchet MS"/>
+          <w:color w:val="000000"/>
+          <w:shd w:val="clear" w:color="auto" w:fill="FFFFFF"/>
+        </w:rPr>
+        <w:t xml:space="preserve"> </w:t>
+      </w:r>
+      <w:r>
+        <w:rPr>
+          <w:rFonts w:ascii="Trebuchet MS" w:hAnsi="Trebuchet MS"/>
+          <w:color w:val="000000"/>
+          <w:shd w:val="clear" w:color="auto" w:fill="FFFFFF"/>
+        </w:rPr>
+        <w:t>[High]</w:t>
+      </w:r>
+      <w:r>
+        <w:rPr>
+          <w:rFonts w:ascii="Trebuchet MS" w:hAnsi="Trebuchet MS"/>
+          <w:color w:val="000000"/>
+          <w:shd w:val="clear" w:color="auto" w:fill="FFFFFF"/>
+        </w:rPr>
+        <w:t>.</w:t>
+      </w:r>
+    </w:p>
+    <w:p>
+      <w:pPr>
+        <w:pStyle w:val="ListParagraph"/>
+        <w:rPr>
+          <w:rFonts w:ascii="Trebuchet MS" w:hAnsi="Trebuchet MS"/>
+          <w:color w:val="000000"/>
+          <w:shd w:val="clear" w:color="auto" w:fill="FFFFFF"/>
+        </w:rPr>
+      </w:pPr>
+    </w:p>
+    <w:p>
+      <w:pPr>
+        <w:pStyle w:val="ListParagraph"/>
+        <w:rPr>
+          <w:rFonts w:ascii="Trebuchet MS" w:hAnsi="Trebuchet MS"/>
+          <w:color w:val="000000"/>
+          <w:shd w:val="clear" w:color="auto" w:fill="FFFFFF"/>
+        </w:rPr>
+      </w:pPr>
+      <w:r>
+        <w:rPr>
+          <w:rFonts w:ascii="Trebuchet MS" w:hAnsi="Trebuchet MS"/>
+          <w:color w:val="000000"/>
+          <w:shd w:val="clear" w:color="auto" w:fill="FFFFFF"/>
+        </w:rPr>
+        <w:t>23) Let’s say I have some spender which spend some amount find out the maximum amount spender name.</w:t>
+      </w:r>
+    </w:p>
+    <w:p>
+      <w:pPr>
+        <w:pStyle w:val="ListParagraph"/>
+        <w:rPr>
+          <w:rFonts w:ascii="Trebuchet MS" w:hAnsi="Trebuchet MS"/>
+          <w:color w:val="000000"/>
+          <w:shd w:val="clear" w:color="auto" w:fill="FFFFFF"/>
+        </w:rPr>
+      </w:pPr>
+      <w:r>
+        <w:rPr>
+          <w:rFonts w:ascii="Trebuchet MS" w:hAnsi="Trebuchet MS"/>
+          <w:color w:val="000000"/>
+          <w:shd w:val="clear" w:color="auto" w:fill="FFFFFF"/>
+        </w:rPr>
+        <w:t>Nikhil = 90</w:t>
+      </w:r>
+    </w:p>
+    <w:p>
+      <w:pPr>
+        <w:pStyle w:val="ListParagraph"/>
+        <w:rPr>
+          <w:rFonts w:ascii="Trebuchet MS" w:hAnsi="Trebuchet MS"/>
+          <w:color w:val="000000"/>
+          <w:shd w:val="clear" w:color="auto" w:fill="FFFFFF"/>
+        </w:rPr>
+      </w:pPr>
+      <w:r>
+        <w:rPr>
+          <w:rFonts w:ascii="Trebuchet MS" w:hAnsi="Trebuchet MS"/>
+          <w:color w:val="000000"/>
+          <w:shd w:val="clear" w:color="auto" w:fill="FFFFFF"/>
+        </w:rPr>
+        <w:t>Bob =70</w:t>
+      </w:r>
+    </w:p>
+    <w:p>
+      <w:pPr>
+        <w:pStyle w:val="ListParagraph"/>
+        <w:rPr>
+          <w:rFonts w:ascii="Trebuchet MS" w:hAnsi="Trebuchet MS"/>
+          <w:color w:val="000000"/>
+          <w:shd w:val="clear" w:color="auto" w:fill="FFFFFF"/>
+        </w:rPr>
+      </w:pPr>
+      <w:r>
+        <w:rPr>
+          <w:rFonts w:ascii="Trebuchet MS" w:hAnsi="Trebuchet MS"/>
+          <w:color w:val="000000"/>
+          <w:shd w:val="clear" w:color="auto" w:fill="FFFFFF"/>
+        </w:rPr>
+        <w:t>Seikh=30</w:t>
+      </w:r>
+    </w:p>
+    <w:p>
+      <w:pPr>
+        <w:pStyle w:val="ListParagraph"/>
+        <w:rPr>
+          <w:rFonts w:ascii="Trebuchet MS" w:hAnsi="Trebuchet MS"/>
+          <w:color w:val="000000"/>
+          <w:shd w:val="clear" w:color="auto" w:fill="FFFFFF"/>
+        </w:rPr>
+      </w:pPr>
+    </w:p>
+    <w:p>
+      <w:pPr>
+        <w:pStyle w:val="ListParagraph"/>
+        <w:rPr>
+          <w:rFonts w:ascii="Trebuchet MS" w:hAnsi="Trebuchet MS"/>
+          <w:color w:val="000000"/>
+          <w:shd w:val="clear" w:color="auto" w:fill="FFFFFF"/>
+        </w:rPr>
+      </w:pPr>
+      <w:r>
+        <w:rPr>
+          <w:rFonts w:ascii="Trebuchet MS" w:hAnsi="Trebuchet MS"/>
+          <w:color w:val="000000"/>
+          <w:shd w:val="clear" w:color="auto" w:fill="FFFFFF"/>
+        </w:rPr>
+        <w:t>24. Sort a list if list have object type data.</w:t>
+      </w:r>
+      <w:r>
+        <w:rPr>
+          <w:rFonts w:ascii="Trebuchet MS" w:hAnsi="Trebuchet MS"/>
+          <w:color w:val="000000"/>
+          <w:shd w:val="clear" w:color="auto" w:fill="FFFFFF"/>
+        </w:rPr>
+        <w:t xml:space="preserve"> Collections.sort() to sort the list which algorithm use to sort the list</w:t>
+      </w:r>
+      <w:r>
+        <w:rPr>
+          <w:rFonts w:ascii="Trebuchet MS" w:hAnsi="Trebuchet MS"/>
+          <w:color w:val="000000"/>
+          <w:shd w:val="clear" w:color="auto" w:fill="FFFFFF"/>
+        </w:rPr>
+        <w:t>[High]</w:t>
+      </w:r>
+    </w:p>
+    <w:p>
+      <w:pPr>
+        <w:pStyle w:val="ListParagraph"/>
+        <w:rPr>
+          <w:rFonts w:ascii="Trebuchet MS" w:hAnsi="Trebuchet MS"/>
+          <w:color w:val="000000"/>
+          <w:shd w:val="clear" w:color="auto" w:fill="FFFFFF"/>
+        </w:rPr>
+      </w:pPr>
+      <w:hyperlink r:id="rId28" w:history="1">
+        <w:r>
+          <w:rPr>
+            <w:rStyle w:val="Hyperlink"/>
+          </w:rPr>
+          <w:t>https://www.geeksforgeeks.org/collections-sort-java-examples/</w:t>
+        </w:r>
+      </w:hyperlink>
+    </w:p>
+    <w:p>
+      <w:pPr>
+        <w:pStyle w:val="ListParagraph"/>
+        <w:rPr>
+          <w:rFonts w:ascii="Trebuchet MS" w:hAnsi="Trebuchet MS"/>
+          <w:color w:val="000000"/>
+          <w:shd w:val="clear" w:color="auto" w:fill="FFFFFF"/>
+        </w:rPr>
+      </w:pPr>
+      <w:r>
+        <w:rPr>
+          <w:rFonts w:ascii="Trebuchet MS" w:hAnsi="Trebuchet MS"/>
+          <w:color w:val="000000"/>
+          <w:shd w:val="clear" w:color="auto" w:fill="FFFFFF"/>
+        </w:rPr>
+        <w:lastRenderedPageBreak/>
+        <w:t>25.Iterate hasMap and what is sortedMap?</w:t>
+      </w:r>
+    </w:p>
+    <w:p>
+      <w:pPr>
+        <w:pStyle w:val="ListParagraph"/>
+        <w:rPr>
+          <w:rFonts w:ascii="Trebuchet MS" w:hAnsi="Trebuchet MS"/>
+          <w:color w:val="000000"/>
+          <w:shd w:val="clear" w:color="auto" w:fill="FFFFFF"/>
+        </w:rPr>
+      </w:pPr>
+    </w:p>
+    <w:p>
+      <w:pPr>
+        <w:pStyle w:val="ListParagraph"/>
+        <w:rPr>
+          <w:rStyle w:val="Hyperlink"/>
+          <w:rFonts w:ascii="Trebuchet MS" w:hAnsi="Trebuchet MS"/>
+          <w:color w:val="003399"/>
+        </w:rPr>
+      </w:pPr>
+      <w:r>
+        <w:rPr>
+          <w:rFonts w:ascii="Trebuchet MS" w:hAnsi="Trebuchet MS"/>
+          <w:color w:val="000000"/>
         </w:rPr>
         <w:br/>
       </w:r>
@@ -1137,7 +1487,7 @@
         <w:br/>
         <w:t>Read more: </w:t>
       </w:r>
-      <w:hyperlink r:id="rId27" w:anchor="ixzz5WC6KMIfS" w:history="1">
+      <w:hyperlink r:id="rId29" w:anchor="ixzz5WC6KMIfS" w:history="1">
         <w:r>
           <w:rPr>
             <w:rStyle w:val="Hyperlink"/>
@@ -1208,7 +1558,7 @@
       <w:pPr>
         <w:pStyle w:val="ListParagraph"/>
       </w:pPr>
-      <w:hyperlink r:id="rId28" w:history="1">
+      <w:hyperlink r:id="rId30" w:history="1">
         <w:r>
           <w:rPr>
             <w:rStyle w:val="Hyperlink"/>
@@ -1247,7 +1597,7 @@
           <w:rStyle w:val="Hyperlink"/>
         </w:rPr>
       </w:pPr>
-      <w:hyperlink r:id="rId29" w:history="1">
+      <w:hyperlink r:id="rId31" w:history="1">
         <w:r>
           <w:rPr>
             <w:rStyle w:val="Hyperlink"/>
@@ -1520,6 +1870,7 @@
           <w:sz w:val="23"/>
           <w:szCs w:val="23"/>
         </w:rPr>
+        <w:lastRenderedPageBreak/>
         <w:t>Det</w:t>
       </w:r>
       <w:r>
@@ -1546,7 +1897,7 @@
           <w:szCs w:val="23"/>
         </w:rPr>
       </w:pPr>
-      <w:hyperlink r:id="rId30" w:history="1">
+      <w:hyperlink r:id="rId32" w:history="1">
         <w:r>
           <w:rPr>
             <w:rStyle w:val="Hyperlink"/>
@@ -1717,7 +2068,6 @@
         <w:rPr>
           <w:color w:val="242729"/>
         </w:rPr>
-        <w:lastRenderedPageBreak/>
         <w:t>Use of extra data structure :</w:t>
       </w:r>
       <w:r>
@@ -1858,7 +2208,7 @@
           <w:color w:val="242729"/>
         </w:rPr>
       </w:pPr>
-      <w:hyperlink r:id="rId31" w:history="1">
+      <w:hyperlink r:id="rId33" w:history="1">
         <w:r>
           <w:rPr>
             <w:rStyle w:val="Hyperlink"/>
@@ -1899,7 +2249,7 @@
           <w:color w:val="242729"/>
         </w:rPr>
       </w:pPr>
-      <w:hyperlink r:id="rId32" w:history="1">
+      <w:hyperlink r:id="rId34" w:history="1">
         <w:r>
           <w:rPr>
             <w:rStyle w:val="Hyperlink"/>
@@ -1952,7 +2302,7 @@
           <w:rStyle w:val="Hyperlink"/>
         </w:rPr>
       </w:pPr>
-      <w:hyperlink r:id="rId33" w:history="1">
+      <w:hyperlink r:id="rId35" w:history="1">
         <w:r>
           <w:rPr>
             <w:rStyle w:val="Hyperlink"/>
@@ -1972,8 +2322,6 @@
           <w:rStyle w:val="Hyperlink"/>
         </w:rPr>
       </w:pPr>
-      <w:bookmarkStart w:id="0" w:name="_GoBack"/>
-      <w:bookmarkEnd w:id="0"/>
     </w:p>
     <w:p>
       <w:pPr>
@@ -2006,7 +2354,7 @@
           <w:rStyle w:val="Hyperlink"/>
         </w:rPr>
       </w:pPr>
-      <w:hyperlink r:id="rId34" w:history="1">
+      <w:hyperlink r:id="rId36" w:history="1">
         <w:r>
           <w:rPr>
             <w:rStyle w:val="Hyperlink"/>
@@ -2078,6 +2426,7 @@
         <w:rPr>
           <w:color w:val="242729"/>
         </w:rPr>
+        <w:lastRenderedPageBreak/>
         <w:t xml:space="preserve"> //"A default method cannot override a method from java.lang.Object" </w:t>
       </w:r>
     </w:p>
@@ -2146,7 +2495,7 @@
           <w:color w:val="242729"/>
         </w:rPr>
       </w:pPr>
-      <w:hyperlink r:id="rId35" w:history="1">
+      <w:hyperlink r:id="rId37" w:history="1">
         <w:r>
           <w:rPr>
             <w:rStyle w:val="Hyperlink"/>
@@ -2243,7 +2592,6 @@
         <w:rPr>
           <w:color w:val="242729"/>
         </w:rPr>
-        <w:lastRenderedPageBreak/>
         <w:tab/>
       </w:r>
       <w:r>
@@ -2708,6 +3056,7 @@
           <w:b/>
           <w:color w:val="242729"/>
         </w:rPr>
+        <w:lastRenderedPageBreak/>
         <w:t>Lambda Expression Example</w:t>
       </w:r>
       <w:r>
@@ -2901,7 +3250,6 @@
         <w:rPr>
           <w:color w:val="242729"/>
         </w:rPr>
-        <w:lastRenderedPageBreak/>
         <w:t>X -&gt; x+1 //Parenthesis optional for single inferred-type case</w:t>
       </w:r>
       <w:r>
@@ -3092,7 +3440,7 @@
           <w:color w:val="242729"/>
         </w:rPr>
       </w:pPr>
-      <w:hyperlink r:id="rId36" w:history="1">
+      <w:hyperlink r:id="rId38" w:history="1">
         <w:r>
           <w:rPr>
             <w:rStyle w:val="Hyperlink"/>
@@ -3128,7 +3476,7 @@
           <w:color w:val="242729"/>
         </w:rPr>
       </w:pPr>
-      <w:hyperlink r:id="rId37" w:history="1">
+      <w:hyperlink r:id="rId39" w:history="1">
         <w:r>
           <w:rPr>
             <w:rStyle w:val="Hyperlink"/>
@@ -3231,6 +3579,7 @@
         <w:rPr>
           <w:color w:val="242729"/>
         </w:rPr>
+        <w:lastRenderedPageBreak/>
         <w:t>Some of these languages support Object Oriented Programming as well as Functional Programming</w:t>
       </w:r>
       <w:r>
@@ -3415,7 +3764,7 @@
           <w:color w:val="242729"/>
         </w:rPr>
       </w:pPr>
-      <w:hyperlink r:id="rId38" w:history="1">
+      <w:hyperlink r:id="rId40" w:history="1">
         <w:r>
           <w:rPr>
             <w:rStyle w:val="Hyperlink"/>
@@ -3434,7 +3783,7 @@
           <w:color w:val="242729"/>
         </w:rPr>
       </w:pPr>
-      <w:hyperlink r:id="rId39" w:history="1">
+      <w:hyperlink r:id="rId41" w:history="1">
         <w:r>
           <w:rPr>
             <w:rStyle w:val="Hyperlink"/>
@@ -3668,7 +4017,7 @@
           <w:rStyle w:val="Hyperlink"/>
         </w:rPr>
       </w:pPr>
-      <w:hyperlink r:id="rId40" w:history="1">
+      <w:hyperlink r:id="rId42" w:history="1">
         <w:r>
           <w:rPr>
             <w:rStyle w:val="Hyperlink"/>
@@ -3692,13 +4041,27 @@
         <w:rPr>
           <w:color w:val="242729"/>
         </w:rPr>
-        <w:t>Attempted</w:t>
-      </w:r>
-      <w:r>
-        <w:rPr>
-          <w:color w:val="242729"/>
-        </w:rPr>
-        <w:t xml:space="preserve"> first time without hint programme was not correct next time need to do the practice with help of above link.</w:t>
+        <w:t>M</w:t>
+      </w:r>
+      <w:r>
+        <w:rPr>
+          <w:color w:val="242729"/>
+        </w:rPr>
+        <w:t>e</w:t>
+      </w:r>
+      <w:r>
+        <w:rPr>
+          <w:color w:val="242729"/>
+        </w:rPr>
+        <w:t>r</w:t>
+      </w:r>
+      <w:bookmarkStart w:id="0" w:name="_GoBack"/>
+      <w:bookmarkEnd w:id="0"/>
+      <w:r>
+        <w:rPr>
+          <w:color w:val="242729"/>
+        </w:rPr>
+        <w:t>ge sort is useful in linked list.</w:t>
       </w:r>
     </w:p>
     <w:p>
@@ -3732,7 +4095,7 @@
           <w:color w:val="242729"/>
         </w:rPr>
       </w:pPr>
-      <w:hyperlink r:id="rId41" w:history="1">
+      <w:hyperlink r:id="rId43" w:history="1">
         <w:r>
           <w:rPr>
             <w:rStyle w:val="Hyperlink"/>
@@ -3740,6 +4103,151 @@
           <w:t>https://www.geeksforgeeks.org/must-do-coding-questions-for-companies-like-amazon-microsoft-adobe/</w:t>
         </w:r>
       </w:hyperlink>
+    </w:p>
+    <w:p>
+      <w:pPr>
+        <w:pStyle w:val="NormalWeb"/>
+        <w:shd w:val="clear" w:color="auto" w:fill="FFFFFF"/>
+        <w:spacing w:before="0" w:beforeAutospacing="0" w:after="240" w:afterAutospacing="0"/>
+        <w:ind w:left="360"/>
+        <w:textAlignment w:val="baseline"/>
+        <w:rPr>
+          <w:color w:val="242729"/>
+        </w:rPr>
+      </w:pPr>
+      <w:r>
+        <w:rPr>
+          <w:color w:val="242729"/>
+        </w:rPr>
+        <w:t>what is mean by the production quality code</w:t>
+      </w:r>
+      <w:r>
+        <w:rPr>
+          <w:color w:val="242729"/>
+        </w:rPr>
+        <w:t>?</w:t>
+      </w:r>
+    </w:p>
+    <w:p>
+      <w:pPr>
+        <w:pStyle w:val="NormalWeb"/>
+        <w:shd w:val="clear" w:color="auto" w:fill="FFFFFF"/>
+        <w:spacing w:before="0" w:beforeAutospacing="0" w:after="240" w:afterAutospacing="0"/>
+        <w:ind w:left="360"/>
+        <w:textAlignment w:val="baseline"/>
+        <w:rPr>
+          <w:color w:val="242729"/>
+        </w:rPr>
+      </w:pPr>
+      <w:r>
+        <w:rPr>
+          <w:color w:val="242729"/>
+        </w:rPr>
+        <w:t>Handling invalid input and boundary condition called production quality code.</w:t>
+      </w:r>
+    </w:p>
+    <w:p>
+      <w:pPr>
+        <w:pStyle w:val="NormalWeb"/>
+        <w:shd w:val="clear" w:color="auto" w:fill="FFFFFF"/>
+        <w:spacing w:before="0" w:beforeAutospacing="0" w:after="240" w:afterAutospacing="0"/>
+        <w:ind w:left="360"/>
+        <w:textAlignment w:val="baseline"/>
+        <w:rPr>
+          <w:color w:val="242729"/>
+        </w:rPr>
+      </w:pPr>
+    </w:p>
+    <w:p>
+      <w:pPr>
+        <w:pStyle w:val="NormalWeb"/>
+        <w:shd w:val="clear" w:color="auto" w:fill="FFFFFF"/>
+        <w:spacing w:before="0" w:beforeAutospacing="0" w:after="240" w:afterAutospacing="0"/>
+        <w:ind w:left="360"/>
+        <w:textAlignment w:val="baseline"/>
+        <w:rPr>
+          <w:color w:val="242729"/>
+        </w:rPr>
+      </w:pPr>
+      <w:r>
+        <w:rPr>
+          <w:color w:val="242729"/>
+        </w:rPr>
+        <w:lastRenderedPageBreak/>
+        <w:t>Arithmetic VS logical right s</w:t>
+      </w:r>
+      <w:r>
+        <w:rPr>
+          <w:color w:val="242729"/>
+        </w:rPr>
+        <w:t>h</w:t>
+      </w:r>
+      <w:r>
+        <w:rPr>
+          <w:color w:val="242729"/>
+        </w:rPr>
+        <w:t>ift operators</w:t>
+      </w:r>
+      <w:r>
+        <w:rPr>
+          <w:color w:val="242729"/>
+        </w:rPr>
+        <w:t>?</w:t>
+      </w:r>
+    </w:p>
+    <w:p>
+      <w:pPr>
+        <w:pStyle w:val="NormalWeb"/>
+        <w:shd w:val="clear" w:color="auto" w:fill="FFFFFF"/>
+        <w:spacing w:before="0" w:beforeAutospacing="0" w:after="240" w:afterAutospacing="0"/>
+        <w:ind w:left="360"/>
+        <w:textAlignment w:val="baseline"/>
+        <w:rPr>
+          <w:color w:val="242729"/>
+        </w:rPr>
+      </w:pPr>
+      <w:r>
+        <w:rPr>
+          <w:color w:val="242729"/>
+        </w:rPr>
+        <w:t>In a logical right shift operator, we shift the bits and put a 0 in the most significant bit.it is indicated with the &gt;&gt;&gt; operator.</w:t>
+      </w:r>
+    </w:p>
+    <w:p>
+      <w:pPr>
+        <w:pStyle w:val="NormalWeb"/>
+        <w:shd w:val="clear" w:color="auto" w:fill="FFFFFF"/>
+        <w:spacing w:before="0" w:beforeAutospacing="0" w:after="240" w:afterAutospacing="0"/>
+        <w:ind w:left="360"/>
+        <w:textAlignment w:val="baseline"/>
+        <w:rPr>
+          <w:color w:val="242729"/>
+        </w:rPr>
+      </w:pPr>
+      <w:r>
+        <w:rPr>
+          <w:color w:val="242729"/>
+        </w:rPr>
+        <w:t>In an arithmetic right shift, we shift values to the right but fill in the new bits with the value of the sign bit. This has the effect of (roughly) dividing by two.it is indicated by a &gt;&gt; operator.</w:t>
+      </w:r>
+    </w:p>
+    <w:p>
+      <w:pPr>
+        <w:pStyle w:val="NormalWeb"/>
+        <w:shd w:val="clear" w:color="auto" w:fill="FFFFFF"/>
+        <w:spacing w:before="0" w:beforeAutospacing="0" w:after="240" w:afterAutospacing="0"/>
+        <w:ind w:left="360"/>
+        <w:textAlignment w:val="baseline"/>
+        <w:rPr>
+          <w:color w:val="242729"/>
+        </w:rPr>
+      </w:pPr>
+      <w:r>
+        <w:rPr>
+          <w:color w:val="242729"/>
+        </w:rPr>
+        <w:t>To perform binary search on the given array/List it must be on sorted array.</w:t>
+      </w:r>
     </w:p>
     <w:p>
       <w:pPr>

</xml_diff>